<commit_message>
Updated copyright year to 2022, employer name & designation info
</commit_message>
<xml_diff>
--- a/WebContent/documents/Nanda_Malve_Java_J2EE_9_years.docx
+++ b/WebContent/documents/Nanda_Malve_Java_J2EE_9_years.docx
@@ -251,7 +251,21 @@
           <w:sz w:val="23"/>
           <w:szCs w:val="23"/>
         </w:rPr>
-        <w:t xml:space="preserve"> while being resourceful, innovative and challenging.</w:t>
+        <w:t xml:space="preserve"> while being resourceful, innovative</w:t>
+      </w:r>
+      <w:r>
+        <w:rPr>
+          <w:sz w:val="23"/>
+          <w:szCs w:val="23"/>
+        </w:rPr>
+        <w:t>,</w:t>
+      </w:r>
+      <w:r>
+        <w:rPr>
+          <w:sz w:val="23"/>
+          <w:szCs w:val="23"/>
+        </w:rPr>
+        <w:t xml:space="preserve"> and challenging.</w:t>
       </w:r>
     </w:p>
     <w:p>
@@ -357,6 +371,15 @@
       <w:r>
         <w:rPr>
           <w:b/>
+          <w:sz w:val="23"/>
+          <w:szCs w:val="23"/>
+          <w:lang w:eastAsia="en-US"/>
+        </w:rPr>
+        <w:t>+</w:t>
+      </w:r>
+      <w:r>
+        <w:rPr>
+          <w:b/>
           <w:bCs/>
           <w:sz w:val="23"/>
           <w:szCs w:val="23"/>
@@ -421,7 +444,23 @@
           <w:szCs w:val="23"/>
           <w:shd w:val="clear" w:color="auto" w:fill="FFFFFF"/>
         </w:rPr>
-        <w:t>design and development.</w:t>
+        <w:t>design</w:t>
+      </w:r>
+      <w:r>
+        <w:rPr>
+          <w:sz w:val="23"/>
+          <w:szCs w:val="23"/>
+          <w:shd w:val="clear" w:color="auto" w:fill="FFFFFF"/>
+        </w:rPr>
+        <w:t>,</w:t>
+      </w:r>
+      <w:r>
+        <w:rPr>
+          <w:sz w:val="23"/>
+          <w:szCs w:val="23"/>
+          <w:shd w:val="clear" w:color="auto" w:fill="FFFFFF"/>
+        </w:rPr>
+        <w:t xml:space="preserve"> and development.</w:t>
       </w:r>
     </w:p>
     <w:p>
@@ -460,7 +499,14 @@
           <w:sz w:val="23"/>
           <w:szCs w:val="23"/>
         </w:rPr>
-        <w:t xml:space="preserve">eb </w:t>
+        <w:t>eb</w:t>
+      </w:r>
+      <w:r>
+        <w:rPr>
+          <w:sz w:val="23"/>
+          <w:szCs w:val="23"/>
+        </w:rPr>
+        <w:t>-</w:t>
       </w:r>
       <w:r>
         <w:rPr>
@@ -1040,7 +1086,14 @@
           <w:sz w:val="23"/>
           <w:szCs w:val="23"/>
         </w:rPr>
-        <w:t xml:space="preserve">Experience in logging of the application using </w:t>
+        <w:t xml:space="preserve">Experience in logging the application using </w:t>
+      </w:r>
+      <w:r>
+        <w:rPr>
+          <w:sz w:val="23"/>
+          <w:szCs w:val="23"/>
+        </w:rPr>
+        <w:t xml:space="preserve">the </w:t>
       </w:r>
       <w:r>
         <w:rPr>
@@ -1088,7 +1141,23 @@
           <w:szCs w:val="23"/>
           <w:shd w:val="clear" w:color="auto" w:fill="FFFFFF"/>
         </w:rPr>
-        <w:t xml:space="preserve">Good understanding in applications server - Apache </w:t>
+        <w:t xml:space="preserve">Good understanding </w:t>
+      </w:r>
+      <w:r>
+        <w:rPr>
+          <w:sz w:val="23"/>
+          <w:szCs w:val="23"/>
+          <w:shd w:val="clear" w:color="auto" w:fill="FFFFFF"/>
+        </w:rPr>
+        <w:t>of</w:t>
+      </w:r>
+      <w:r>
+        <w:rPr>
+          <w:sz w:val="23"/>
+          <w:szCs w:val="23"/>
+          <w:shd w:val="clear" w:color="auto" w:fill="FFFFFF"/>
+        </w:rPr>
+        <w:t xml:space="preserve"> applications server - Apache </w:t>
       </w:r>
       <w:r>
         <w:rPr>
@@ -1174,7 +1243,39 @@
           <w:szCs w:val="23"/>
           <w:shd w:val="clear" w:color="auto" w:fill="FFFFFF"/>
         </w:rPr>
-        <w:t>Excellent analytical, debugging and problem solving skills.</w:t>
+        <w:t>Excellent analytical, debugging</w:t>
+      </w:r>
+      <w:r>
+        <w:rPr>
+          <w:sz w:val="23"/>
+          <w:szCs w:val="23"/>
+          <w:shd w:val="clear" w:color="auto" w:fill="FFFFFF"/>
+        </w:rPr>
+        <w:t>,</w:t>
+      </w:r>
+      <w:r>
+        <w:rPr>
+          <w:sz w:val="23"/>
+          <w:szCs w:val="23"/>
+          <w:shd w:val="clear" w:color="auto" w:fill="FFFFFF"/>
+        </w:rPr>
+        <w:t xml:space="preserve"> and problem</w:t>
+      </w:r>
+      <w:r>
+        <w:rPr>
+          <w:sz w:val="23"/>
+          <w:szCs w:val="23"/>
+          <w:shd w:val="clear" w:color="auto" w:fill="FFFFFF"/>
+        </w:rPr>
+        <w:t>-</w:t>
+      </w:r>
+      <w:r>
+        <w:rPr>
+          <w:sz w:val="23"/>
+          <w:szCs w:val="23"/>
+          <w:shd w:val="clear" w:color="auto" w:fill="FFFFFF"/>
+        </w:rPr>
+        <w:t>solving skills.</w:t>
       </w:r>
     </w:p>
     <w:p>
@@ -1200,7 +1301,23 @@
           <w:szCs w:val="23"/>
           <w:shd w:val="clear" w:color="auto" w:fill="FFFFFF"/>
         </w:rPr>
-        <w:t xml:space="preserve">Good interpersonal skills, committed, result oriented, smart working with a quest and </w:t>
+        <w:t>Good interpersonal skills, committed, result</w:t>
+      </w:r>
+      <w:r>
+        <w:rPr>
+          <w:sz w:val="23"/>
+          <w:szCs w:val="23"/>
+          <w:shd w:val="clear" w:color="auto" w:fill="FFFFFF"/>
+        </w:rPr>
+        <w:t>-</w:t>
+      </w:r>
+      <w:r>
+        <w:rPr>
+          <w:sz w:val="23"/>
+          <w:szCs w:val="23"/>
+          <w:shd w:val="clear" w:color="auto" w:fill="FFFFFF"/>
+        </w:rPr>
+        <w:t xml:space="preserve">oriented, smart working with a quest and </w:t>
       </w:r>
       <w:r>
         <w:rPr>
@@ -1226,7 +1343,25 @@
           <w:szCs w:val="23"/>
           <w:shd w:val="clear" w:color="auto" w:fill="FFFFFF"/>
         </w:rPr>
-        <w:t xml:space="preserve"> adapt new technologies</w:t>
+        <w:t xml:space="preserve"> adapt </w:t>
+      </w:r>
+      <w:r>
+        <w:rPr>
+          <w:b/>
+          <w:sz w:val="23"/>
+          <w:szCs w:val="23"/>
+          <w:shd w:val="clear" w:color="auto" w:fill="FFFFFF"/>
+        </w:rPr>
+        <w:t xml:space="preserve">to </w:t>
+      </w:r>
+      <w:r>
+        <w:rPr>
+          <w:b/>
+          <w:sz w:val="23"/>
+          <w:szCs w:val="23"/>
+          <w:shd w:val="clear" w:color="auto" w:fill="FFFFFF"/>
+        </w:rPr>
+        <w:t>new technologies</w:t>
       </w:r>
       <w:r>
         <w:rPr>
@@ -1375,7 +1510,15 @@
           <w:sz w:val="23"/>
           <w:szCs w:val="23"/>
         </w:rPr>
-        <w:t xml:space="preserve">Reputation.com </w:t>
+        <w:t>Salesforce</w:t>
+      </w:r>
+      <w:r>
+        <w:rPr>
+          <w:b/>
+          <w:sz w:val="23"/>
+          <w:szCs w:val="23"/>
+        </w:rPr>
+        <w:t xml:space="preserve">.com </w:t>
       </w:r>
       <w:r>
         <w:rPr>
@@ -1413,39 +1556,15 @@
           <w:sz w:val="23"/>
           <w:szCs w:val="23"/>
         </w:rPr>
-        <w:t>Nov</w:t>
-      </w:r>
-      <w:r>
-        <w:rPr>
-          <w:b/>
-          <w:sz w:val="23"/>
-          <w:szCs w:val="23"/>
-        </w:rPr>
-        <w:t>ember</w:t>
-      </w:r>
-      <w:r>
-        <w:rPr>
-          <w:b/>
-          <w:sz w:val="23"/>
-          <w:szCs w:val="23"/>
-        </w:rPr>
-        <w:t xml:space="preserve">, </w:t>
-      </w:r>
-      <w:r>
-        <w:rPr>
-          <w:b/>
-          <w:sz w:val="23"/>
-          <w:szCs w:val="23"/>
-        </w:rPr>
-        <w:t>2020</w:t>
-      </w:r>
-      <w:r>
-        <w:rPr>
-          <w:b/>
-          <w:sz w:val="23"/>
-          <w:szCs w:val="23"/>
-        </w:rPr>
-        <w:t xml:space="preserve"> to till date</w:t>
+        <w:t>October 2021</w:t>
+      </w:r>
+      <w:r>
+        <w:rPr>
+          <w:b/>
+          <w:sz w:val="23"/>
+          <w:szCs w:val="23"/>
+        </w:rPr>
+        <w:t xml:space="preserve"> to date</w:t>
       </w:r>
       <w:r>
         <w:rPr>
@@ -1482,14 +1601,50 @@
           <w:sz w:val="23"/>
           <w:szCs w:val="23"/>
         </w:rPr>
+        <w:t xml:space="preserve"> Senior Member of Technical Staff</w:t>
+      </w:r>
+      <w:r>
+        <w:rPr>
+          <w:sz w:val="23"/>
+          <w:szCs w:val="23"/>
+        </w:rPr>
+        <w:tab/>
+      </w:r>
+      <w:r>
+        <w:rPr>
+          <w:sz w:val="23"/>
+          <w:szCs w:val="23"/>
+        </w:rPr>
+        <w:t xml:space="preserve">         </w:t>
+      </w:r>
+      <w:r>
+        <w:rPr>
+          <w:sz w:val="23"/>
+          <w:szCs w:val="23"/>
+        </w:rPr>
         <w:t xml:space="preserve"> </w:t>
       </w:r>
       <w:r>
         <w:rPr>
-          <w:sz w:val="23"/>
-          <w:szCs w:val="23"/>
-        </w:rPr>
-        <w:t>Lead</w:t>
+          <w:b/>
+          <w:sz w:val="23"/>
+          <w:szCs w:val="23"/>
+        </w:rPr>
+        <w:t>Functional Role:</w:t>
+      </w:r>
+      <w:r>
+        <w:rPr>
+          <w:sz w:val="23"/>
+          <w:szCs w:val="23"/>
+        </w:rPr>
+        <w:t xml:space="preserve"> Java</w:t>
+      </w:r>
+      <w:r>
+        <w:rPr>
+          <w:sz w:val="23"/>
+          <w:szCs w:val="23"/>
+        </w:rPr>
+        <w:t>/J2EE</w:t>
       </w:r>
       <w:r>
         <w:rPr>
@@ -1503,28 +1658,7 @@
           <w:sz w:val="23"/>
           <w:szCs w:val="23"/>
         </w:rPr>
-        <w:t>Software</w:t>
-      </w:r>
-      <w:r>
-        <w:rPr>
-          <w:sz w:val="23"/>
-          <w:szCs w:val="23"/>
-        </w:rPr>
-        <w:t xml:space="preserve"> </w:t>
-      </w:r>
-      <w:r>
-        <w:rPr>
-          <w:sz w:val="23"/>
-          <w:szCs w:val="23"/>
-        </w:rPr>
-        <w:t>Engineer</w:t>
-      </w:r>
-      <w:r>
-        <w:rPr>
-          <w:sz w:val="23"/>
-          <w:szCs w:val="23"/>
-        </w:rPr>
-        <w:tab/>
+        <w:t>Developer</w:t>
       </w:r>
     </w:p>
     <w:p>
@@ -1536,32 +1670,19 @@
         </w:numPr>
         <w:spacing w:before="240" w:line="276" w:lineRule="auto"/>
         <w:ind w:left="567" w:hanging="283"/>
-        <w:rPr>
-          <w:sz w:val="23"/>
-          <w:szCs w:val="23"/>
-        </w:rPr>
-      </w:pPr>
-      <w:r>
-        <w:rPr>
-          <w:b/>
-          <w:sz w:val="23"/>
-          <w:szCs w:val="23"/>
-        </w:rPr>
-        <w:t>Functional Role:</w:t>
-      </w:r>
-      <w:r>
-        <w:rPr>
-          <w:sz w:val="23"/>
-          <w:szCs w:val="23"/>
-        </w:rPr>
-        <w:t xml:space="preserve"> Java</w:t>
-      </w:r>
-      <w:r>
-        <w:rPr>
-          <w:sz w:val="23"/>
-          <w:szCs w:val="23"/>
-        </w:rPr>
-        <w:t>/J2EE</w:t>
+        <w:jc w:val="both"/>
+        <w:rPr>
+          <w:sz w:val="23"/>
+          <w:szCs w:val="23"/>
+        </w:rPr>
+      </w:pPr>
+      <w:r>
+        <w:rPr>
+          <w:b/>
+          <w:sz w:val="23"/>
+          <w:szCs w:val="23"/>
+        </w:rPr>
+        <w:t>Profile:</w:t>
       </w:r>
       <w:r>
         <w:rPr>
@@ -1575,7 +1696,128 @@
           <w:sz w:val="23"/>
           <w:szCs w:val="23"/>
         </w:rPr>
-        <w:t>Developer</w:t>
+        <w:t>Lead the development and implementation of web-based Java applications to support business requirements. Code assigned modules adhering to designs supporting internal business requirements or external customers. Standardize the quality assu</w:t>
+      </w:r>
+      <w:r>
+        <w:rPr>
+          <w:sz w:val="23"/>
+          <w:szCs w:val="23"/>
+        </w:rPr>
+        <w:t>rance procedure for application.</w:t>
+      </w:r>
+      <w:r>
+        <w:rPr>
+          <w:sz w:val="23"/>
+          <w:szCs w:val="23"/>
+        </w:rPr>
+        <w:t xml:space="preserve"> Ov</w:t>
+      </w:r>
+      <w:r>
+        <w:rPr>
+          <w:sz w:val="23"/>
+          <w:szCs w:val="23"/>
+        </w:rPr>
+        <w:t>ersee testing and develop fixes</w:t>
+      </w:r>
+      <w:r>
+        <w:rPr>
+          <w:sz w:val="23"/>
+          <w:szCs w:val="23"/>
+        </w:rPr>
+        <w:t>.</w:t>
+      </w:r>
+      <w:r>
+        <w:rPr>
+          <w:sz w:val="23"/>
+          <w:szCs w:val="23"/>
+        </w:rPr>
+        <w:t xml:space="preserve"> Mentor team members.</w:t>
+      </w:r>
+    </w:p>
+    <w:p>
+      <w:pPr>
+        <w:spacing w:before="240" w:line="276" w:lineRule="auto"/>
+        <w:ind w:firstLine="284"/>
+        <w:rPr>
+          <w:sz w:val="23"/>
+          <w:szCs w:val="23"/>
+        </w:rPr>
+      </w:pPr>
+      <w:r>
+        <w:rPr>
+          <w:sz w:val="23"/>
+          <w:szCs w:val="23"/>
+        </w:rPr>
+        <w:t>Worked at</w:t>
+      </w:r>
+      <w:r>
+        <w:rPr>
+          <w:sz w:val="23"/>
+          <w:szCs w:val="23"/>
+        </w:rPr>
+        <w:t xml:space="preserve"> </w:t>
+      </w:r>
+      <w:r>
+        <w:rPr>
+          <w:b/>
+          <w:sz w:val="23"/>
+          <w:szCs w:val="23"/>
+        </w:rPr>
+        <w:t xml:space="preserve">Reputation.com Private </w:t>
+      </w:r>
+      <w:r>
+        <w:rPr>
+          <w:b/>
+          <w:sz w:val="23"/>
+          <w:szCs w:val="23"/>
+        </w:rPr>
+        <w:t>Limited</w:t>
+      </w:r>
+      <w:r>
+        <w:rPr>
+          <w:sz w:val="23"/>
+          <w:szCs w:val="23"/>
+        </w:rPr>
+        <w:t xml:space="preserve">, Hyderabad from </w:t>
+      </w:r>
+      <w:r>
+        <w:rPr>
+          <w:b/>
+          <w:sz w:val="23"/>
+          <w:szCs w:val="23"/>
+        </w:rPr>
+        <w:t xml:space="preserve">November </w:t>
+      </w:r>
+      <w:r>
+        <w:rPr>
+          <w:b/>
+          <w:sz w:val="23"/>
+          <w:szCs w:val="23"/>
+        </w:rPr>
+        <w:t>2020</w:t>
+      </w:r>
+      <w:r>
+        <w:rPr>
+          <w:b/>
+          <w:sz w:val="23"/>
+          <w:szCs w:val="23"/>
+        </w:rPr>
+        <w:t xml:space="preserve"> to </w:t>
+      </w:r>
+      <w:r>
+        <w:rPr>
+          <w:b/>
+          <w:sz w:val="23"/>
+          <w:szCs w:val="23"/>
+        </w:rPr>
+        <w:t>October 2021</w:t>
+      </w:r>
+      <w:r>
+        <w:rPr>
+          <w:sz w:val="23"/>
+          <w:szCs w:val="23"/>
+        </w:rPr>
+        <w:t>.</w:t>
       </w:r>
     </w:p>
     <w:p>
@@ -1585,7 +1827,7 @@
           <w:ilvl w:val="0"/>
           <w:numId w:val="3"/>
         </w:numPr>
-        <w:spacing w:before="240" w:line="276" w:lineRule="auto"/>
+        <w:spacing w:before="80" w:line="276" w:lineRule="auto"/>
         <w:ind w:left="567" w:hanging="283"/>
         <w:rPr>
           <w:sz w:val="23"/>
@@ -1598,7 +1840,7 @@
           <w:sz w:val="23"/>
           <w:szCs w:val="23"/>
         </w:rPr>
-        <w:t>Profile:</w:t>
+        <w:t>Designation:</w:t>
       </w:r>
       <w:r>
         <w:rPr>
@@ -1612,28 +1854,50 @@
           <w:sz w:val="23"/>
           <w:szCs w:val="23"/>
         </w:rPr>
-        <w:t>Lead the development and implementation of web-based Java applications to support business requirements. Code assigned modules adhering to designs supporting internal business requirements or external customers. Standardize the quality assurance procedure for application. Ov</w:t>
-      </w:r>
-      <w:r>
-        <w:rPr>
-          <w:sz w:val="23"/>
-          <w:szCs w:val="23"/>
-        </w:rPr>
-        <w:t>ersee testing and develop fixes</w:t>
-      </w:r>
-      <w:r>
-        <w:rPr>
-          <w:sz w:val="23"/>
-          <w:szCs w:val="23"/>
-        </w:rPr>
-        <w:t>.</w:t>
-      </w:r>
-      <w:r>
-        <w:rPr>
-          <w:sz w:val="23"/>
-          <w:szCs w:val="23"/>
-        </w:rPr>
-        <w:t xml:space="preserve"> Mentor team members.</w:t>
+        <w:t>Lead Software</w:t>
+      </w:r>
+      <w:r>
+        <w:rPr>
+          <w:sz w:val="23"/>
+          <w:szCs w:val="23"/>
+        </w:rPr>
+        <w:t xml:space="preserve"> </w:t>
+      </w:r>
+      <w:r>
+        <w:rPr>
+          <w:sz w:val="23"/>
+          <w:szCs w:val="23"/>
+        </w:rPr>
+        <w:t>Engineer</w:t>
+      </w:r>
+      <w:r>
+        <w:rPr>
+          <w:sz w:val="23"/>
+          <w:szCs w:val="23"/>
+        </w:rPr>
+        <w:tab/>
+      </w:r>
+      <w:r>
+        <w:rPr>
+          <w:sz w:val="23"/>
+          <w:szCs w:val="23"/>
+        </w:rPr>
+        <w:t xml:space="preserve">                       </w:t>
+      </w:r>
+      <w:r>
+        <w:rPr>
+          <w:b/>
+          <w:sz w:val="23"/>
+          <w:szCs w:val="23"/>
+        </w:rPr>
+        <w:t>Functional Role:</w:t>
+      </w:r>
+      <w:r>
+        <w:rPr>
+          <w:sz w:val="23"/>
+          <w:szCs w:val="23"/>
+        </w:rPr>
+        <w:t xml:space="preserve"> Java/J2EE Developer</w:t>
       </w:r>
     </w:p>
     <w:p>
@@ -1650,14 +1914,7 @@
           <w:sz w:val="23"/>
           <w:szCs w:val="23"/>
         </w:rPr>
-        <w:t>Worked</w:t>
-      </w:r>
-      <w:r>
-        <w:rPr>
-          <w:sz w:val="23"/>
-          <w:szCs w:val="23"/>
-        </w:rPr>
-        <w:t xml:space="preserve"> at</w:t>
+        <w:t>Worked at</w:t>
       </w:r>
       <w:r>
         <w:rPr>
@@ -1709,15 +1966,15 @@
           <w:sz w:val="23"/>
           <w:szCs w:val="23"/>
         </w:rPr>
-        <w:t xml:space="preserve">November, 2012 to </w:t>
-      </w:r>
-      <w:r>
-        <w:rPr>
-          <w:b/>
-          <w:sz w:val="23"/>
-          <w:szCs w:val="23"/>
-        </w:rPr>
-        <w:t>November, 2020</w:t>
+        <w:t xml:space="preserve">November 2012 to </w:t>
+      </w:r>
+      <w:r>
+        <w:rPr>
+          <w:b/>
+          <w:sz w:val="23"/>
+          <w:szCs w:val="23"/>
+        </w:rPr>
+        <w:t>November 2020</w:t>
       </w:r>
       <w:r>
         <w:rPr>
@@ -1729,12 +1986,83 @@
     </w:p>
     <w:p>
       <w:pPr>
-        <w:spacing w:before="160" w:line="276" w:lineRule="auto"/>
-        <w:rPr>
-          <w:noProof/>
-          <w:lang w:val="en-IN" w:eastAsia="en-IN"/>
-        </w:rPr>
-      </w:pPr>
+        <w:pStyle w:val="ListParagraph"/>
+        <w:numPr>
+          <w:ilvl w:val="0"/>
+          <w:numId w:val="3"/>
+        </w:numPr>
+        <w:spacing w:before="80" w:line="276" w:lineRule="auto"/>
+        <w:ind w:left="567" w:hanging="283"/>
+        <w:rPr>
+          <w:sz w:val="23"/>
+          <w:szCs w:val="23"/>
+        </w:rPr>
+      </w:pPr>
+      <w:r>
+        <w:rPr>
+          <w:b/>
+          <w:sz w:val="23"/>
+          <w:szCs w:val="23"/>
+        </w:rPr>
+        <w:t>Designation:</w:t>
+      </w:r>
+      <w:r>
+        <w:rPr>
+          <w:sz w:val="23"/>
+          <w:szCs w:val="23"/>
+        </w:rPr>
+        <w:t xml:space="preserve"> </w:t>
+      </w:r>
+      <w:r>
+        <w:rPr>
+          <w:sz w:val="23"/>
+          <w:szCs w:val="23"/>
+        </w:rPr>
+        <w:t>Lead Product</w:t>
+      </w:r>
+      <w:r>
+        <w:rPr>
+          <w:sz w:val="23"/>
+          <w:szCs w:val="23"/>
+        </w:rPr>
+        <w:t xml:space="preserve"> </w:t>
+      </w:r>
+      <w:r>
+        <w:rPr>
+          <w:sz w:val="23"/>
+          <w:szCs w:val="23"/>
+        </w:rPr>
+        <w:t>Developer</w:t>
+      </w:r>
+      <w:r>
+        <w:rPr>
+          <w:sz w:val="23"/>
+          <w:szCs w:val="23"/>
+        </w:rPr>
+        <w:tab/>
+      </w:r>
+      <w:r>
+        <w:rPr>
+          <w:sz w:val="23"/>
+          <w:szCs w:val="23"/>
+        </w:rPr>
+        <w:t xml:space="preserve">                       </w:t>
+      </w:r>
+      <w:r>
+        <w:rPr>
+          <w:b/>
+          <w:sz w:val="23"/>
+          <w:szCs w:val="23"/>
+        </w:rPr>
+        <w:t>Functional Role:</w:t>
+      </w:r>
+      <w:r>
+        <w:rPr>
+          <w:sz w:val="23"/>
+          <w:szCs w:val="23"/>
+        </w:rPr>
+        <w:t xml:space="preserve"> Java/J2EE Developer</w:t>
+      </w:r>
     </w:p>
     <w:p>
       <w:pPr>
@@ -1854,15 +2182,37 @@
           <w:sz w:val="23"/>
           <w:szCs w:val="23"/>
         </w:rPr>
-        <w:t xml:space="preserve"> to JNTU, Hyderabad) in </w:t>
-      </w:r>
-      <w:r>
-        <w:rPr>
-          <w:b/>
-          <w:sz w:val="23"/>
-          <w:szCs w:val="23"/>
-        </w:rPr>
-        <w:t>June, 2012</w:t>
+        <w:t xml:space="preserve"> </w:t>
+      </w:r>
+      <w:r>
+        <w:rPr>
+          <w:sz w:val="23"/>
+          <w:szCs w:val="23"/>
+        </w:rPr>
+        <w:t>to</w:t>
+      </w:r>
+      <w:r>
+        <w:rPr>
+          <w:b/>
+          <w:sz w:val="23"/>
+          <w:szCs w:val="23"/>
+        </w:rPr>
+        <w:t xml:space="preserve"> JNTU, Hyderabad</w:t>
+      </w:r>
+      <w:r>
+        <w:rPr>
+          <w:sz w:val="23"/>
+          <w:szCs w:val="23"/>
+        </w:rPr>
+        <w:t xml:space="preserve">) in </w:t>
+      </w:r>
+      <w:r>
+        <w:rPr>
+          <w:b/>
+          <w:sz w:val="23"/>
+          <w:szCs w:val="23"/>
+        </w:rPr>
+        <w:t>June 2012</w:t>
       </w:r>
       <w:r>
         <w:rPr>
@@ -2629,6 +2979,17 @@
         </w:rPr>
         <w:t>, Git</w:t>
       </w:r>
+    </w:p>
+    <w:p>
+      <w:pPr>
+        <w:spacing w:line="360" w:lineRule="auto"/>
+        <w:ind w:left="450"/>
+        <w:rPr>
+          <w:bCs/>
+          <w:sz w:val="23"/>
+          <w:szCs w:val="23"/>
+        </w:rPr>
+      </w:pPr>
     </w:p>
     <w:p>
       <w:pPr>
@@ -2698,24 +3059,18 @@
         <w:spacing w:line="276" w:lineRule="auto"/>
         <w:ind w:left="142"/>
         <w:rPr>
-          <w:sz w:val="23"/>
-          <w:szCs w:val="23"/>
-        </w:rPr>
-      </w:pPr>
-      <w:r>
-        <w:rPr>
-          <w:sz w:val="23"/>
-          <w:szCs w:val="23"/>
-        </w:rPr>
-        <w:t xml:space="preserve">Project: </w:t>
-      </w:r>
-      <w:r>
-        <w:rPr>
-          <w:b/>
-          <w:sz w:val="23"/>
-          <w:szCs w:val="23"/>
-        </w:rPr>
-        <w:t>R4E (Reputation for Enterprise)</w:t>
+          <w:b/>
+          <w:sz w:val="23"/>
+          <w:szCs w:val="23"/>
+        </w:rPr>
+      </w:pPr>
+      <w:r>
+        <w:rPr>
+          <w:b/>
+          <w:sz w:val="23"/>
+          <w:szCs w:val="23"/>
+        </w:rPr>
+        <w:t>Project: Salesforce Quality Tools</w:t>
       </w:r>
     </w:p>
     <w:p>
@@ -2732,21 +3087,7 @@
           <w:sz w:val="23"/>
           <w:szCs w:val="23"/>
         </w:rPr>
-        <w:t xml:space="preserve">Domain: </w:t>
-      </w:r>
-      <w:r>
-        <w:rPr>
-          <w:sz w:val="23"/>
-          <w:szCs w:val="23"/>
-        </w:rPr>
-        <w:t>R</w:t>
-      </w:r>
-      <w:r>
-        <w:rPr>
-          <w:sz w:val="23"/>
-          <w:szCs w:val="23"/>
-        </w:rPr>
-        <w:t>eputation Experience Management.</w:t>
+        <w:t>Domain: Salesforce Internal Tool - Developers Productivity</w:t>
       </w:r>
     </w:p>
     <w:p>
@@ -2763,54 +3104,12 @@
           <w:sz w:val="23"/>
           <w:szCs w:val="23"/>
         </w:rPr>
-        <w:t xml:space="preserve">Duration: </w:t>
-      </w:r>
-      <w:r>
-        <w:rPr>
-          <w:sz w:val="23"/>
-          <w:szCs w:val="23"/>
-        </w:rPr>
-        <w:t>Nov</w:t>
-      </w:r>
-      <w:r>
-        <w:rPr>
-          <w:sz w:val="23"/>
-          <w:szCs w:val="23"/>
-        </w:rPr>
-        <w:t xml:space="preserve"> </w:t>
-      </w:r>
-      <w:r>
-        <w:rPr>
-          <w:sz w:val="23"/>
-          <w:szCs w:val="23"/>
-        </w:rPr>
-        <w:t>2020</w:t>
-      </w:r>
-      <w:r>
-        <w:rPr>
-          <w:sz w:val="23"/>
-          <w:szCs w:val="23"/>
-        </w:rPr>
-        <w:t xml:space="preserve"> to </w:t>
-      </w:r>
-      <w:r>
-        <w:rPr>
-          <w:sz w:val="23"/>
-          <w:szCs w:val="23"/>
-        </w:rPr>
-        <w:t>till date</w:t>
-      </w:r>
-      <w:r>
-        <w:rPr>
-          <w:sz w:val="23"/>
-          <w:szCs w:val="23"/>
-        </w:rPr>
-        <w:t>.</w:t>
-      </w:r>
-    </w:p>
-    <w:p>
-      <w:pPr>
-        <w:spacing w:line="276" w:lineRule="auto"/>
+        <w:t>Duration: Oct 2021 to date</w:t>
+      </w:r>
+    </w:p>
+    <w:p>
+      <w:pPr>
+        <w:spacing w:before="240" w:line="276" w:lineRule="auto"/>
         <w:ind w:left="142" w:firstLine="567"/>
         <w:jc w:val="both"/>
         <w:rPr>
@@ -2823,21 +3122,7 @@
           <w:sz w:val="23"/>
           <w:szCs w:val="23"/>
         </w:rPr>
-        <w:t>Reputation.com is a company delivering the Online Reputation Management (ORM) platform for large enterprises with multiple locations. The platform enables enterprises to monitor and manage their online ratings and reviews and respond to customer feedback in real-time. It aims to provide businesses with insights at the local level which help them be more efficient, deliver better service, and dri</w:t>
-      </w:r>
-      <w:r>
-        <w:rPr>
-          <w:sz w:val="23"/>
-          <w:szCs w:val="23"/>
-        </w:rPr>
-        <w:t>ve traffic, visits, and revenue</w:t>
-      </w:r>
-      <w:r>
-        <w:rPr>
-          <w:sz w:val="23"/>
-          <w:szCs w:val="23"/>
-        </w:rPr>
-        <w:t>.</w:t>
+        <w:t>Developers' Productivity tool kit ensures the quality of developer changes by integrating the Source Code Management to multiple quality pipelines and providing feedback accordingly.</w:t>
       </w:r>
     </w:p>
     <w:p>
@@ -2851,32 +3136,162 @@
       </w:pPr>
       <w:r>
         <w:rPr>
-          <w:b/>
-          <w:sz w:val="23"/>
-          <w:szCs w:val="23"/>
-        </w:rPr>
-        <w:t>Dealt Modules</w:t>
-      </w:r>
-      <w:r>
-        <w:rPr>
-          <w:sz w:val="23"/>
-          <w:szCs w:val="23"/>
-        </w:rPr>
-        <w:t xml:space="preserve">: </w:t>
-      </w:r>
-      <w:r>
-        <w:rPr>
-          <w:sz w:val="23"/>
-          <w:szCs w:val="23"/>
-        </w:rPr>
-        <w:t xml:space="preserve">Business Listings, </w:t>
-      </w:r>
-      <w:r>
-        <w:rPr>
-          <w:sz w:val="23"/>
-          <w:szCs w:val="23"/>
-        </w:rPr>
-        <w:t>Tenants</w:t>
+          <w:sz w:val="23"/>
+          <w:szCs w:val="23"/>
+        </w:rPr>
+        <w:t>Environment</w:t>
+      </w:r>
+      <w:r>
+        <w:rPr>
+          <w:sz w:val="23"/>
+          <w:szCs w:val="23"/>
+        </w:rPr>
+        <w:t>: Java /J2EE, Spring Boot, Rest APIs, PostgreSQL.</w:t>
+      </w:r>
+    </w:p>
+    <w:p>
+      <w:pPr>
+        <w:spacing w:line="276" w:lineRule="auto"/>
+        <w:ind w:left="142"/>
+        <w:rPr>
+          <w:sz w:val="23"/>
+          <w:szCs w:val="23"/>
+        </w:rPr>
+      </w:pPr>
+    </w:p>
+    <w:p>
+      <w:pPr>
+        <w:spacing w:line="276" w:lineRule="auto"/>
+        <w:ind w:left="142"/>
+        <w:rPr>
+          <w:b/>
+          <w:sz w:val="23"/>
+          <w:szCs w:val="23"/>
+        </w:rPr>
+      </w:pPr>
+      <w:r>
+        <w:rPr>
+          <w:b/>
+          <w:sz w:val="23"/>
+          <w:szCs w:val="23"/>
+        </w:rPr>
+        <w:t xml:space="preserve">Project: </w:t>
+      </w:r>
+      <w:r>
+        <w:rPr>
+          <w:b/>
+          <w:sz w:val="23"/>
+          <w:szCs w:val="23"/>
+        </w:rPr>
+        <w:t>R4E (Reputation for Enterprise)</w:t>
+      </w:r>
+    </w:p>
+    <w:p>
+      <w:pPr>
+        <w:spacing w:line="276" w:lineRule="auto"/>
+        <w:ind w:left="142"/>
+        <w:rPr>
+          <w:sz w:val="23"/>
+          <w:szCs w:val="23"/>
+        </w:rPr>
+      </w:pPr>
+      <w:r>
+        <w:rPr>
+          <w:sz w:val="23"/>
+          <w:szCs w:val="23"/>
+        </w:rPr>
+        <w:t xml:space="preserve">Domain: </w:t>
+      </w:r>
+      <w:r>
+        <w:rPr>
+          <w:sz w:val="23"/>
+          <w:szCs w:val="23"/>
+        </w:rPr>
+        <w:t>R</w:t>
+      </w:r>
+      <w:r>
+        <w:rPr>
+          <w:sz w:val="23"/>
+          <w:szCs w:val="23"/>
+        </w:rPr>
+        <w:t>eputation Experience Management</w:t>
+      </w:r>
+    </w:p>
+    <w:p>
+      <w:pPr>
+        <w:spacing w:line="276" w:lineRule="auto"/>
+        <w:ind w:left="142"/>
+        <w:rPr>
+          <w:sz w:val="23"/>
+          <w:szCs w:val="23"/>
+        </w:rPr>
+      </w:pPr>
+      <w:r>
+        <w:rPr>
+          <w:sz w:val="23"/>
+          <w:szCs w:val="23"/>
+        </w:rPr>
+        <w:t xml:space="preserve">Duration: </w:t>
+      </w:r>
+      <w:r>
+        <w:rPr>
+          <w:sz w:val="23"/>
+          <w:szCs w:val="23"/>
+        </w:rPr>
+        <w:t>Nov</w:t>
+      </w:r>
+      <w:r>
+        <w:rPr>
+          <w:sz w:val="23"/>
+          <w:szCs w:val="23"/>
+        </w:rPr>
+        <w:t xml:space="preserve"> </w:t>
+      </w:r>
+      <w:r>
+        <w:rPr>
+          <w:sz w:val="23"/>
+          <w:szCs w:val="23"/>
+        </w:rPr>
+        <w:t>2020</w:t>
+      </w:r>
+      <w:r>
+        <w:rPr>
+          <w:sz w:val="23"/>
+          <w:szCs w:val="23"/>
+        </w:rPr>
+        <w:t xml:space="preserve"> to </w:t>
+      </w:r>
+      <w:r>
+        <w:rPr>
+          <w:sz w:val="23"/>
+          <w:szCs w:val="23"/>
+        </w:rPr>
+        <w:t>Oct 2021</w:t>
+      </w:r>
+    </w:p>
+    <w:p>
+      <w:pPr>
+        <w:spacing w:before="240" w:line="276" w:lineRule="auto"/>
+        <w:ind w:left="142" w:firstLine="567"/>
+        <w:jc w:val="both"/>
+        <w:rPr>
+          <w:sz w:val="23"/>
+          <w:szCs w:val="23"/>
+        </w:rPr>
+      </w:pPr>
+      <w:r>
+        <w:rPr>
+          <w:sz w:val="23"/>
+          <w:szCs w:val="23"/>
+        </w:rPr>
+        <w:t>Reputation.com is a company delivering the Online Reputation Management (ORM) platform for large enterprises with multiple locations. The platform enables enterprises to monitor and manage their online ratings and reviews and respond to customer feedback in real-time. It aims to provide businesses with insights at the local level which help them be more efficient, deliver better service, and dri</w:t>
+      </w:r>
+      <w:r>
+        <w:rPr>
+          <w:sz w:val="23"/>
+          <w:szCs w:val="23"/>
+        </w:rPr>
+        <w:t>ve traffic, visits, and revenue</w:t>
       </w:r>
       <w:r>
         <w:rPr>
@@ -2897,25 +3312,31 @@
       </w:pPr>
       <w:r>
         <w:rPr>
-          <w:b/>
-          <w:sz w:val="23"/>
-          <w:szCs w:val="23"/>
-        </w:rPr>
-        <w:t>Environment</w:t>
-      </w:r>
-      <w:r>
-        <w:rPr>
-          <w:sz w:val="23"/>
-          <w:szCs w:val="23"/>
-        </w:rPr>
-        <w:t>: Java /J2</w:t>
-      </w:r>
-      <w:r>
-        <w:rPr>
-          <w:sz w:val="23"/>
-          <w:szCs w:val="23"/>
-        </w:rPr>
-        <w:t>EE, Spring Boot, Rest Controllers</w:t>
+          <w:sz w:val="23"/>
+          <w:szCs w:val="23"/>
+        </w:rPr>
+        <w:t>Dealt Modules</w:t>
+      </w:r>
+      <w:r>
+        <w:rPr>
+          <w:sz w:val="23"/>
+          <w:szCs w:val="23"/>
+        </w:rPr>
+        <w:t xml:space="preserve">: </w:t>
+      </w:r>
+      <w:r>
+        <w:rPr>
+          <w:sz w:val="23"/>
+          <w:szCs w:val="23"/>
+        </w:rPr>
+        <w:t>Business Listings</w:t>
+      </w:r>
+      <w:r>
+        <w:rPr>
+          <w:sz w:val="23"/>
+          <w:szCs w:val="23"/>
+        </w:rPr>
+        <w:t xml:space="preserve"> Management</w:t>
       </w:r>
       <w:r>
         <w:rPr>
@@ -2929,7 +3350,7 @@
           <w:sz w:val="23"/>
           <w:szCs w:val="23"/>
         </w:rPr>
-        <w:t>Redis</w:t>
+        <w:t>Tenant Management</w:t>
       </w:r>
       <w:r>
         <w:rPr>
@@ -2938,15 +3359,6 @@
         </w:rPr>
         <w:t>.</w:t>
       </w:r>
-    </w:p>
-    <w:p>
-      <w:pPr>
-        <w:spacing w:line="276" w:lineRule="auto"/>
-        <w:rPr>
-          <w:sz w:val="23"/>
-          <w:szCs w:val="23"/>
-        </w:rPr>
-      </w:pPr>
     </w:p>
     <w:p>
       <w:pPr>
@@ -2962,64 +3374,71 @@
           <w:sz w:val="23"/>
           <w:szCs w:val="23"/>
         </w:rPr>
-        <w:t xml:space="preserve">Project: </w:t>
-      </w:r>
-      <w:r>
-        <w:rPr>
-          <w:b/>
-          <w:sz w:val="23"/>
-          <w:szCs w:val="23"/>
-        </w:rPr>
-        <w:t>ITOM</w:t>
-      </w:r>
-      <w:r>
-        <w:rPr>
-          <w:b/>
-          <w:sz w:val="23"/>
-          <w:szCs w:val="23"/>
-        </w:rPr>
-        <w:t xml:space="preserve"> (IT Operations </w:t>
-      </w:r>
-      <w:r>
-        <w:rPr>
-          <w:b/>
-          <w:sz w:val="23"/>
-          <w:szCs w:val="23"/>
-        </w:rPr>
-        <w:t>Management</w:t>
-      </w:r>
-      <w:r>
-        <w:rPr>
-          <w:b/>
-          <w:sz w:val="23"/>
-          <w:szCs w:val="23"/>
-        </w:rPr>
-        <w:t>)</w:t>
-      </w:r>
-      <w:r>
-        <w:rPr>
-          <w:b/>
-          <w:sz w:val="23"/>
-          <w:szCs w:val="23"/>
-        </w:rPr>
-        <w:t xml:space="preserve"> – Micro Services</w:t>
-      </w:r>
+        <w:t>Environment</w:t>
+      </w:r>
+      <w:r>
+        <w:rPr>
+          <w:sz w:val="23"/>
+          <w:szCs w:val="23"/>
+        </w:rPr>
+        <w:t>: Java /J2</w:t>
+      </w:r>
+      <w:r>
+        <w:rPr>
+          <w:sz w:val="23"/>
+          <w:szCs w:val="23"/>
+        </w:rPr>
+        <w:t>EE, Spring Boot, Rest Controllers</w:t>
+      </w:r>
+      <w:r>
+        <w:rPr>
+          <w:sz w:val="23"/>
+          <w:szCs w:val="23"/>
+        </w:rPr>
+        <w:t xml:space="preserve">, </w:t>
+      </w:r>
+      <w:r>
+        <w:rPr>
+          <w:sz w:val="23"/>
+          <w:szCs w:val="23"/>
+        </w:rPr>
+        <w:t>Redis</w:t>
+      </w:r>
+      <w:r>
+        <w:rPr>
+          <w:sz w:val="23"/>
+          <w:szCs w:val="23"/>
+        </w:rPr>
+        <w:t>.</w:t>
+      </w:r>
+    </w:p>
+    <w:p>
+      <w:pPr>
+        <w:spacing w:line="276" w:lineRule="auto"/>
+        <w:rPr>
+          <w:sz w:val="23"/>
+          <w:szCs w:val="23"/>
+        </w:rPr>
+      </w:pPr>
     </w:p>
     <w:p>
       <w:pPr>
         <w:spacing w:line="276" w:lineRule="auto"/>
         <w:ind w:left="142"/>
         <w:rPr>
-          <w:sz w:val="23"/>
-          <w:szCs w:val="23"/>
-        </w:rPr>
-      </w:pPr>
-      <w:r>
-        <w:rPr>
-          <w:sz w:val="23"/>
-          <w:szCs w:val="23"/>
-        </w:rPr>
-        <w:t>Domain: Remote Infrastructure, Partner Management and ITSM.</w:t>
+          <w:b/>
+          <w:sz w:val="23"/>
+          <w:szCs w:val="23"/>
+        </w:rPr>
+      </w:pPr>
+      <w:r>
+        <w:rPr>
+          <w:b/>
+          <w:sz w:val="23"/>
+          <w:szCs w:val="23"/>
+        </w:rPr>
+        <w:lastRenderedPageBreak/>
+        <w:t>Project: ITOM (IT Operations Management) – Micro Services</w:t>
       </w:r>
     </w:p>
     <w:p>
@@ -3036,6 +3455,37 @@
           <w:sz w:val="23"/>
           <w:szCs w:val="23"/>
         </w:rPr>
+        <w:t>Domain: Remote Infrastructure, Partner Management</w:t>
+      </w:r>
+      <w:r>
+        <w:rPr>
+          <w:sz w:val="23"/>
+          <w:szCs w:val="23"/>
+        </w:rPr>
+        <w:t>,</w:t>
+      </w:r>
+      <w:r>
+        <w:rPr>
+          <w:sz w:val="23"/>
+          <w:szCs w:val="23"/>
+        </w:rPr>
+        <w:t xml:space="preserve"> and ITSM</w:t>
+      </w:r>
+    </w:p>
+    <w:p>
+      <w:pPr>
+        <w:spacing w:line="276" w:lineRule="auto"/>
+        <w:ind w:left="142"/>
+        <w:rPr>
+          <w:sz w:val="23"/>
+          <w:szCs w:val="23"/>
+        </w:rPr>
+      </w:pPr>
+      <w:r>
+        <w:rPr>
+          <w:sz w:val="23"/>
+          <w:szCs w:val="23"/>
+        </w:rPr>
         <w:t xml:space="preserve">Duration: </w:t>
       </w:r>
       <w:r>
@@ -3073,17 +3523,10 @@
         </w:rPr>
         <w:t>Nov 2020</w:t>
       </w:r>
-      <w:r>
-        <w:rPr>
-          <w:sz w:val="23"/>
-          <w:szCs w:val="23"/>
-        </w:rPr>
-        <w:t>.</w:t>
-      </w:r>
-    </w:p>
-    <w:p>
-      <w:pPr>
-        <w:spacing w:line="276" w:lineRule="auto"/>
+    </w:p>
+    <w:p>
+      <w:pPr>
+        <w:spacing w:before="240" w:line="276" w:lineRule="auto"/>
         <w:ind w:left="142" w:firstLine="567"/>
         <w:jc w:val="both"/>
         <w:rPr>
@@ -3096,7 +3539,63 @@
           <w:sz w:val="23"/>
           <w:szCs w:val="23"/>
         </w:rPr>
-        <w:t>This is the migration of existing ITOM monolithic project into micro services. In phased approach, we are breaking down the inter-module dependencies and building the components into multiple micro services.</w:t>
+        <w:t>This is the migration of existing ITOM monolithic project</w:t>
+      </w:r>
+      <w:r>
+        <w:rPr>
+          <w:sz w:val="23"/>
+          <w:szCs w:val="23"/>
+        </w:rPr>
+        <w:t>s</w:t>
+      </w:r>
+      <w:r>
+        <w:rPr>
+          <w:sz w:val="23"/>
+          <w:szCs w:val="23"/>
+        </w:rPr>
+        <w:t xml:space="preserve"> into microservices. In </w:t>
+      </w:r>
+      <w:r>
+        <w:rPr>
+          <w:sz w:val="23"/>
+          <w:szCs w:val="23"/>
+        </w:rPr>
+        <w:t xml:space="preserve">a </w:t>
+      </w:r>
+      <w:r>
+        <w:rPr>
+          <w:sz w:val="23"/>
+          <w:szCs w:val="23"/>
+        </w:rPr>
+        <w:t xml:space="preserve">phased approach, we </w:t>
+      </w:r>
+      <w:r>
+        <w:rPr>
+          <w:sz w:val="23"/>
+          <w:szCs w:val="23"/>
+        </w:rPr>
+        <w:t>broke</w:t>
+      </w:r>
+      <w:r>
+        <w:rPr>
+          <w:sz w:val="23"/>
+          <w:szCs w:val="23"/>
+        </w:rPr>
+        <w:t xml:space="preserve"> down the inter-module dependencies and buil</w:t>
+      </w:r>
+      <w:r>
+        <w:rPr>
+          <w:sz w:val="23"/>
+          <w:szCs w:val="23"/>
+        </w:rPr>
+        <w:t>t</w:t>
+      </w:r>
+      <w:r>
+        <w:rPr>
+          <w:sz w:val="23"/>
+          <w:szCs w:val="23"/>
+        </w:rPr>
+        <w:t xml:space="preserve"> the components into multiple microservices.</w:t>
       </w:r>
     </w:p>
     <w:p>
@@ -3110,25 +3609,38 @@
       </w:pPr>
       <w:r>
         <w:rPr>
-          <w:b/>
-          <w:sz w:val="23"/>
-          <w:szCs w:val="23"/>
-        </w:rPr>
-        <w:t>Dealt Modules</w:t>
-      </w:r>
-      <w:r>
-        <w:rPr>
-          <w:sz w:val="23"/>
-          <w:szCs w:val="23"/>
-        </w:rPr>
-        <w:t xml:space="preserve">: </w:t>
-      </w:r>
-      <w:r>
-        <w:rPr>
-          <w:sz w:val="23"/>
-          <w:szCs w:val="23"/>
-        </w:rPr>
-        <w:t>Authentication and Authorization Micro Service, Auth Library for other micro services, API Throttling(Rate Limiting), SSO Authentications, Session Replications.</w:t>
+          <w:sz w:val="23"/>
+          <w:szCs w:val="23"/>
+        </w:rPr>
+        <w:t xml:space="preserve">Dealt Modules: Authentication </w:t>
+      </w:r>
+      <w:r>
+        <w:rPr>
+          <w:sz w:val="23"/>
+          <w:szCs w:val="23"/>
+        </w:rPr>
+        <w:t>&amp;</w:t>
+      </w:r>
+      <w:r>
+        <w:rPr>
+          <w:sz w:val="23"/>
+          <w:szCs w:val="23"/>
+        </w:rPr>
+        <w:t xml:space="preserve"> Authorization Micro </w:t>
+      </w:r>
+      <w:r>
+        <w:rPr>
+          <w:sz w:val="23"/>
+          <w:szCs w:val="23"/>
+        </w:rPr>
+        <w:t xml:space="preserve">Service, Auth Library for other </w:t>
+      </w:r>
+      <w:r>
+        <w:rPr>
+          <w:sz w:val="23"/>
+          <w:szCs w:val="23"/>
+        </w:rPr>
+        <w:t>microservices, API Throttling(Rate Limiting), SSO Authentications, Session Replications.</w:t>
       </w:r>
     </w:p>
     <w:p>
@@ -3142,18 +3654,17 @@
       </w:pPr>
       <w:r>
         <w:rPr>
-          <w:b/>
-          <w:sz w:val="23"/>
-          <w:szCs w:val="23"/>
-        </w:rPr>
-        <w:t>Environment</w:t>
-      </w:r>
-      <w:r>
-        <w:rPr>
-          <w:sz w:val="23"/>
-          <w:szCs w:val="23"/>
-        </w:rPr>
-        <w:t>: Java /J2</w:t>
+          <w:sz w:val="23"/>
+          <w:szCs w:val="23"/>
+        </w:rPr>
+        <w:t>Environment:</w:t>
+      </w:r>
+      <w:r>
+        <w:rPr>
+          <w:sz w:val="23"/>
+          <w:szCs w:val="23"/>
+        </w:rPr>
+        <w:t xml:space="preserve"> Java /J2</w:t>
       </w:r>
       <w:r>
         <w:rPr>
@@ -3174,7 +3685,21 @@
           <w:sz w:val="23"/>
           <w:szCs w:val="23"/>
         </w:rPr>
-        <w:t>Redis, MySQL and Docker</w:t>
+        <w:t>Redis, MySQL</w:t>
+      </w:r>
+      <w:r>
+        <w:rPr>
+          <w:sz w:val="23"/>
+          <w:szCs w:val="23"/>
+        </w:rPr>
+        <w:t>,</w:t>
+      </w:r>
+      <w:r>
+        <w:rPr>
+          <w:sz w:val="23"/>
+          <w:szCs w:val="23"/>
+        </w:rPr>
+        <w:t xml:space="preserve"> and Docker</w:t>
       </w:r>
       <w:r>
         <w:rPr>
@@ -3193,62 +3718,56 @@
           <w:szCs w:val="23"/>
         </w:rPr>
       </w:pPr>
-      <w:r>
-        <w:rPr>
-          <w:sz w:val="23"/>
-          <w:szCs w:val="23"/>
-        </w:rPr>
-        <w:lastRenderedPageBreak/>
-        <w:t xml:space="preserve">Project: </w:t>
-      </w:r>
-      <w:r>
-        <w:rPr>
-          <w:b/>
-          <w:sz w:val="23"/>
-          <w:szCs w:val="23"/>
-        </w:rPr>
-        <w:t>ITOM</w:t>
-      </w:r>
-      <w:r>
-        <w:rPr>
-          <w:b/>
-          <w:sz w:val="23"/>
-          <w:szCs w:val="23"/>
-        </w:rPr>
-        <w:t xml:space="preserve"> (IT Operations </w:t>
-      </w:r>
-      <w:r>
-        <w:rPr>
-          <w:b/>
-          <w:sz w:val="23"/>
-          <w:szCs w:val="23"/>
-        </w:rPr>
-        <w:t>Management</w:t>
-      </w:r>
-      <w:r>
-        <w:rPr>
-          <w:b/>
-          <w:sz w:val="23"/>
-          <w:szCs w:val="23"/>
-        </w:rPr>
-        <w:t>)</w:t>
-      </w:r>
     </w:p>
     <w:p>
       <w:pPr>
         <w:spacing w:line="276" w:lineRule="auto"/>
         <w:ind w:left="142"/>
         <w:rPr>
-          <w:sz w:val="23"/>
-          <w:szCs w:val="23"/>
-        </w:rPr>
-      </w:pPr>
-      <w:r>
-        <w:rPr>
-          <w:sz w:val="23"/>
-          <w:szCs w:val="23"/>
-        </w:rPr>
-        <w:t>Domain: Remote Infrastructure, Partner Management and ITSM.</w:t>
+          <w:b/>
+          <w:sz w:val="23"/>
+          <w:szCs w:val="23"/>
+        </w:rPr>
+      </w:pPr>
+      <w:r>
+        <w:rPr>
+          <w:b/>
+          <w:sz w:val="23"/>
+          <w:szCs w:val="23"/>
+        </w:rPr>
+        <w:t xml:space="preserve">Project: </w:t>
+      </w:r>
+      <w:r>
+        <w:rPr>
+          <w:b/>
+          <w:sz w:val="23"/>
+          <w:szCs w:val="23"/>
+        </w:rPr>
+        <w:t>ITOM</w:t>
+      </w:r>
+      <w:r>
+        <w:rPr>
+          <w:b/>
+          <w:sz w:val="23"/>
+          <w:szCs w:val="23"/>
+        </w:rPr>
+        <w:t xml:space="preserve"> (IT Operations </w:t>
+      </w:r>
+      <w:r>
+        <w:rPr>
+          <w:b/>
+          <w:sz w:val="23"/>
+          <w:szCs w:val="23"/>
+        </w:rPr>
+        <w:t>Management</w:t>
+      </w:r>
+      <w:r>
+        <w:rPr>
+          <w:b/>
+          <w:sz w:val="23"/>
+          <w:szCs w:val="23"/>
+        </w:rPr>
+        <w:t>)</w:t>
       </w:r>
     </w:p>
     <w:p>
@@ -3265,6 +3784,37 @@
           <w:sz w:val="23"/>
           <w:szCs w:val="23"/>
         </w:rPr>
+        <w:t>Domain: Remote Infrastructure, Partner Management</w:t>
+      </w:r>
+      <w:r>
+        <w:rPr>
+          <w:sz w:val="23"/>
+          <w:szCs w:val="23"/>
+        </w:rPr>
+        <w:t>,</w:t>
+      </w:r>
+      <w:r>
+        <w:rPr>
+          <w:sz w:val="23"/>
+          <w:szCs w:val="23"/>
+        </w:rPr>
+        <w:t xml:space="preserve"> and ITSM</w:t>
+      </w:r>
+    </w:p>
+    <w:p>
+      <w:pPr>
+        <w:spacing w:line="276" w:lineRule="auto"/>
+        <w:ind w:left="142"/>
+        <w:rPr>
+          <w:sz w:val="23"/>
+          <w:szCs w:val="23"/>
+        </w:rPr>
+      </w:pPr>
+      <w:r>
+        <w:rPr>
+          <w:sz w:val="23"/>
+          <w:szCs w:val="23"/>
+        </w:rPr>
         <w:t xml:space="preserve">Duration: </w:t>
       </w:r>
       <w:r>
@@ -3309,17 +3859,10 @@
         </w:rPr>
         <w:t xml:space="preserve"> 2019</w:t>
       </w:r>
-      <w:r>
-        <w:rPr>
-          <w:sz w:val="23"/>
-          <w:szCs w:val="23"/>
-        </w:rPr>
-        <w:t>.</w:t>
-      </w:r>
-    </w:p>
-    <w:p>
-      <w:pPr>
-        <w:spacing w:line="276" w:lineRule="auto"/>
+    </w:p>
+    <w:p>
+      <w:pPr>
+        <w:spacing w:before="240" w:line="276" w:lineRule="auto"/>
         <w:ind w:left="142" w:firstLine="567"/>
         <w:jc w:val="both"/>
         <w:rPr>
@@ -3339,21 +3882,49 @@
           <w:sz w:val="23"/>
           <w:szCs w:val="23"/>
         </w:rPr>
-        <w:t xml:space="preserve"> is cloud based IT operation management and access platform. It provides a single pane of view and management experience of </w:t>
-      </w:r>
-      <w:r>
-        <w:rPr>
-          <w:sz w:val="23"/>
-          <w:szCs w:val="23"/>
-        </w:rPr>
-        <w:t>customer’s</w:t>
-      </w:r>
-      <w:r>
-        <w:rPr>
-          <w:sz w:val="23"/>
-          <w:szCs w:val="23"/>
-        </w:rPr>
-        <w:t xml:space="preserve"> infrastructure virtually available from anywhere in the globe. This platform provides managing capabilities of all infrastructures irrespective of location and irrespective of type of the inventory</w:t>
+        <w:t xml:space="preserve"> is cloud</w:t>
+      </w:r>
+      <w:r>
+        <w:rPr>
+          <w:sz w:val="23"/>
+          <w:szCs w:val="23"/>
+        </w:rPr>
+        <w:t>-</w:t>
+      </w:r>
+      <w:r>
+        <w:rPr>
+          <w:sz w:val="23"/>
+          <w:szCs w:val="23"/>
+        </w:rPr>
+        <w:t xml:space="preserve">based IT operation management and access platform. It provides a single pane of view and management experience of </w:t>
+      </w:r>
+      <w:r>
+        <w:rPr>
+          <w:sz w:val="23"/>
+          <w:szCs w:val="23"/>
+        </w:rPr>
+        <w:t>customer</w:t>
+      </w:r>
+      <w:r>
+        <w:rPr>
+          <w:sz w:val="23"/>
+          <w:szCs w:val="23"/>
+        </w:rPr>
+        <w:t>s’</w:t>
+      </w:r>
+      <w:r>
+        <w:rPr>
+          <w:sz w:val="23"/>
+          <w:szCs w:val="23"/>
+        </w:rPr>
+        <w:t xml:space="preserve"> infrastructure virtually avail</w:t>
+      </w:r>
+      <w:r>
+        <w:rPr>
+          <w:sz w:val="23"/>
+          <w:szCs w:val="23"/>
+        </w:rPr>
+        <w:t>able from anywhere in the globe</w:t>
       </w:r>
       <w:r>
         <w:rPr>
@@ -3367,7 +3938,63 @@
           <w:sz w:val="23"/>
           <w:szCs w:val="23"/>
         </w:rPr>
-        <w:t>The built in tools and monitoring integration gives flexibility to monitor your infrastructure and preemptively notify you when your infrastructure reaches critical thresh holds.</w:t>
+        <w:t>The built</w:t>
+      </w:r>
+      <w:r>
+        <w:rPr>
+          <w:sz w:val="23"/>
+          <w:szCs w:val="23"/>
+        </w:rPr>
+        <w:t>-</w:t>
+      </w:r>
+      <w:r>
+        <w:rPr>
+          <w:sz w:val="23"/>
+          <w:szCs w:val="23"/>
+        </w:rPr>
+        <w:t>in tools and monitoring integration</w:t>
+      </w:r>
+      <w:r>
+        <w:rPr>
+          <w:sz w:val="23"/>
+          <w:szCs w:val="23"/>
+        </w:rPr>
+        <w:t>s give</w:t>
+      </w:r>
+      <w:r>
+        <w:rPr>
+          <w:sz w:val="23"/>
+          <w:szCs w:val="23"/>
+        </w:rPr>
+        <w:t xml:space="preserve"> </w:t>
+      </w:r>
+      <w:r>
+        <w:rPr>
+          <w:sz w:val="23"/>
+          <w:szCs w:val="23"/>
+        </w:rPr>
+        <w:t xml:space="preserve">the </w:t>
+      </w:r>
+      <w:r>
+        <w:rPr>
+          <w:sz w:val="23"/>
+          <w:szCs w:val="23"/>
+        </w:rPr>
+        <w:t>flexibility to monitor your infrastructure and preemptively notify you when your infrast</w:t>
+      </w:r>
+      <w:r>
+        <w:rPr>
+          <w:sz w:val="23"/>
+          <w:szCs w:val="23"/>
+        </w:rPr>
+        <w:t>ructure reaches critical thres</w:t>
+      </w:r>
+      <w:r>
+        <w:rPr>
+          <w:sz w:val="23"/>
+          <w:szCs w:val="23"/>
+        </w:rPr>
+        <w:t>holds.</w:t>
       </w:r>
     </w:p>
     <w:p>
@@ -3381,18 +4008,10 @@
       </w:pPr>
       <w:r>
         <w:rPr>
-          <w:b/>
-          <w:sz w:val="23"/>
-          <w:szCs w:val="23"/>
-        </w:rPr>
-        <w:t>Dealt Modules</w:t>
-      </w:r>
-      <w:r>
-        <w:rPr>
-          <w:sz w:val="23"/>
-          <w:szCs w:val="23"/>
-        </w:rPr>
-        <w:t xml:space="preserve">: </w:t>
+          <w:sz w:val="23"/>
+          <w:szCs w:val="23"/>
+        </w:rPr>
+        <w:t xml:space="preserve">Dealt Modules: </w:t>
       </w:r>
       <w:r>
         <w:rPr>
@@ -3413,7 +4032,7 @@
           <w:sz w:val="23"/>
           <w:szCs w:val="23"/>
         </w:rPr>
-        <w:t xml:space="preserve">SLA Engine Module, </w:t>
+        <w:t xml:space="preserve">SLA Engine, </w:t>
       </w:r>
       <w:r>
         <w:rPr>
@@ -3427,14 +4046,7 @@
           <w:sz w:val="23"/>
           <w:szCs w:val="23"/>
         </w:rPr>
-        <w:t>Knowledgebase Module</w:t>
-      </w:r>
-      <w:r>
-        <w:rPr>
-          <w:sz w:val="23"/>
-          <w:szCs w:val="23"/>
-        </w:rPr>
-        <w:t xml:space="preserve">, </w:t>
+        <w:t xml:space="preserve">Knowledgebase Module, </w:t>
       </w:r>
       <w:r>
         <w:rPr>
@@ -3469,18 +4081,17 @@
       </w:pPr>
       <w:r>
         <w:rPr>
-          <w:b/>
-          <w:sz w:val="23"/>
-          <w:szCs w:val="23"/>
-        </w:rPr>
-        <w:t>Environment</w:t>
-      </w:r>
-      <w:r>
-        <w:rPr>
-          <w:sz w:val="23"/>
-          <w:szCs w:val="23"/>
-        </w:rPr>
-        <w:t>: Java /J2</w:t>
+          <w:sz w:val="23"/>
+          <w:szCs w:val="23"/>
+        </w:rPr>
+        <w:t>Environment:</w:t>
+      </w:r>
+      <w:r>
+        <w:rPr>
+          <w:sz w:val="23"/>
+          <w:szCs w:val="23"/>
+        </w:rPr>
+        <w:t xml:space="preserve"> Java /J2</w:t>
       </w:r>
       <w:r>
         <w:rPr>
@@ -3536,7 +4147,21 @@
           <w:sz w:val="23"/>
           <w:szCs w:val="23"/>
         </w:rPr>
-        <w:t>, MySQL and Cassandra.</w:t>
+        <w:t>, MySQL</w:t>
+      </w:r>
+      <w:r>
+        <w:rPr>
+          <w:sz w:val="23"/>
+          <w:szCs w:val="23"/>
+        </w:rPr>
+        <w:t>,</w:t>
+      </w:r>
+      <w:r>
+        <w:rPr>
+          <w:sz w:val="23"/>
+          <w:szCs w:val="23"/>
+        </w:rPr>
+        <w:t xml:space="preserve"> and Cassandra.</w:t>
       </w:r>
     </w:p>
     <w:p>
@@ -3553,24 +4178,18 @@
         <w:spacing w:line="276" w:lineRule="auto"/>
         <w:ind w:left="142"/>
         <w:rPr>
-          <w:sz w:val="23"/>
-          <w:szCs w:val="23"/>
-        </w:rPr>
-      </w:pPr>
-      <w:r>
-        <w:rPr>
-          <w:sz w:val="23"/>
-          <w:szCs w:val="23"/>
-        </w:rPr>
-        <w:t xml:space="preserve">Project: </w:t>
-      </w:r>
-      <w:r>
-        <w:rPr>
-          <w:b/>
-          <w:sz w:val="23"/>
-          <w:szCs w:val="23"/>
-        </w:rPr>
-        <w:t>NetApp Project Management Portal</w:t>
+          <w:b/>
+          <w:sz w:val="23"/>
+          <w:szCs w:val="23"/>
+        </w:rPr>
+      </w:pPr>
+      <w:r>
+        <w:rPr>
+          <w:b/>
+          <w:sz w:val="23"/>
+          <w:szCs w:val="23"/>
+        </w:rPr>
+        <w:t>Project: NetApp Project Management Portal</w:t>
       </w:r>
     </w:p>
     <w:p>
@@ -3587,7 +4206,7 @@
           <w:sz w:val="23"/>
           <w:szCs w:val="23"/>
         </w:rPr>
-        <w:t>Domain: Project Management.</w:t>
+        <w:t>Domain: Project Management</w:t>
       </w:r>
     </w:p>
     <w:p>
@@ -3627,17 +4246,10 @@
         </w:rPr>
         <w:t>Jan 2014</w:t>
       </w:r>
-      <w:r>
-        <w:rPr>
-          <w:sz w:val="23"/>
-          <w:szCs w:val="23"/>
-        </w:rPr>
-        <w:t>.</w:t>
-      </w:r>
-    </w:p>
-    <w:p>
-      <w:pPr>
-        <w:spacing w:line="276" w:lineRule="auto"/>
+    </w:p>
+    <w:p>
+      <w:pPr>
+        <w:spacing w:before="240" w:line="276" w:lineRule="auto"/>
         <w:ind w:left="142" w:firstLine="567"/>
         <w:jc w:val="both"/>
         <w:rPr>
@@ -3650,14 +4262,56 @@
           <w:sz w:val="23"/>
           <w:szCs w:val="23"/>
         </w:rPr>
-        <w:t xml:space="preserve">NetApp Project Management Portal is tool of NetApp which keeps tracking the internal projects. It manages the complete cycle of a project. The portal gives an overview of tasks accomplished and simplifies the effort of project managers in analyzing the progress and statistics of a project with respect to various parameters. </w:t>
-      </w:r>
-      <w:r>
-        <w:rPr>
-          <w:sz w:val="23"/>
-          <w:szCs w:val="23"/>
-        </w:rPr>
-        <w:t xml:space="preserve">A manager can create tasks, scheduled tasks and recurring tasks based on the requirements of the project. </w:t>
+        <w:t xml:space="preserve">NetApp Project Management Portal is </w:t>
+      </w:r>
+      <w:r>
+        <w:rPr>
+          <w:sz w:val="23"/>
+          <w:szCs w:val="23"/>
+        </w:rPr>
+        <w:t xml:space="preserve">a </w:t>
+      </w:r>
+      <w:r>
+        <w:rPr>
+          <w:sz w:val="23"/>
+          <w:szCs w:val="23"/>
+        </w:rPr>
+        <w:t xml:space="preserve">tool of NetApp which keeps tracking the internal projects. It manages the complete cycle of a project. The portal gives an overview of tasks accomplished and simplifies the effort of project managers in analyzing the progress and statistics of a project </w:t>
+      </w:r>
+      <w:r>
+        <w:rPr>
+          <w:sz w:val="23"/>
+          <w:szCs w:val="23"/>
+        </w:rPr>
+        <w:t>concerning</w:t>
+      </w:r>
+      <w:r>
+        <w:rPr>
+          <w:sz w:val="23"/>
+          <w:szCs w:val="23"/>
+        </w:rPr>
+        <w:t xml:space="preserve"> various parameters. </w:t>
+      </w:r>
+      <w:r>
+        <w:rPr>
+          <w:sz w:val="23"/>
+          <w:szCs w:val="23"/>
+        </w:rPr>
+        <w:t>A manager can create tasks, scheduled tasks</w:t>
+      </w:r>
+      <w:r>
+        <w:rPr>
+          <w:sz w:val="23"/>
+          <w:szCs w:val="23"/>
+        </w:rPr>
+        <w:t>,</w:t>
+      </w:r>
+      <w:r>
+        <w:rPr>
+          <w:sz w:val="23"/>
+          <w:szCs w:val="23"/>
+        </w:rPr>
+        <w:t xml:space="preserve"> and recurring tasks based on the requirements of the project. </w:t>
       </w:r>
     </w:p>
     <w:p>
@@ -3671,18 +4325,170 @@
       </w:pPr>
       <w:r>
         <w:rPr>
-          <w:b/>
-          <w:sz w:val="23"/>
-          <w:szCs w:val="23"/>
-        </w:rPr>
-        <w:t>Dealt Modules</w:t>
-      </w:r>
-      <w:r>
-        <w:rPr>
-          <w:sz w:val="23"/>
-          <w:szCs w:val="23"/>
-        </w:rPr>
-        <w:t>: Project Work Flow Management Module, Task Management Module, Client Management and Dashboard Widgets.</w:t>
+          <w:sz w:val="23"/>
+          <w:szCs w:val="23"/>
+        </w:rPr>
+        <w:t>Dealt Modules: Project Work Flow Management, Task Management, Client Management.</w:t>
+      </w:r>
+    </w:p>
+    <w:p>
+      <w:pPr>
+        <w:spacing w:line="276" w:lineRule="auto"/>
+        <w:ind w:left="142"/>
+        <w:rPr>
+          <w:sz w:val="23"/>
+          <w:szCs w:val="23"/>
+        </w:rPr>
+      </w:pPr>
+      <w:r>
+        <w:rPr>
+          <w:sz w:val="23"/>
+          <w:szCs w:val="23"/>
+        </w:rPr>
+        <w:t>Environment: Java/J2EE</w:t>
+      </w:r>
+      <w:r>
+        <w:rPr>
+          <w:sz w:val="23"/>
+          <w:szCs w:val="23"/>
+        </w:rPr>
+        <w:t>, Spring, Web Services, Hibernate,</w:t>
+      </w:r>
+      <w:r>
+        <w:rPr>
+          <w:sz w:val="23"/>
+          <w:szCs w:val="23"/>
+        </w:rPr>
+        <w:t xml:space="preserve"> Memcached, </w:t>
+      </w:r>
+      <w:r>
+        <w:rPr>
+          <w:sz w:val="23"/>
+          <w:szCs w:val="23"/>
+        </w:rPr>
+        <w:t>JQuery</w:t>
+      </w:r>
+      <w:r>
+        <w:rPr>
+          <w:sz w:val="23"/>
+          <w:szCs w:val="23"/>
+        </w:rPr>
+        <w:t>, MySQL.</w:t>
+      </w:r>
+    </w:p>
+    <w:p>
+      <w:pPr>
+        <w:spacing w:before="240" w:line="276" w:lineRule="auto"/>
+        <w:ind w:left="142"/>
+        <w:rPr>
+          <w:b/>
+          <w:sz w:val="23"/>
+          <w:szCs w:val="23"/>
+        </w:rPr>
+      </w:pPr>
+      <w:r>
+        <w:rPr>
+          <w:b/>
+          <w:sz w:val="23"/>
+          <w:szCs w:val="23"/>
+        </w:rPr>
+        <w:t xml:space="preserve">Project: </w:t>
+      </w:r>
+      <w:r>
+        <w:rPr>
+          <w:b/>
+          <w:sz w:val="23"/>
+          <w:szCs w:val="23"/>
+        </w:rPr>
+        <w:t>IM Link (Ingram Micro Link)</w:t>
+      </w:r>
+    </w:p>
+    <w:p>
+      <w:pPr>
+        <w:spacing w:line="276" w:lineRule="auto"/>
+        <w:ind w:left="142"/>
+        <w:rPr>
+          <w:b/>
+          <w:sz w:val="23"/>
+          <w:szCs w:val="23"/>
+        </w:rPr>
+      </w:pPr>
+      <w:r>
+        <w:rPr>
+          <w:sz w:val="23"/>
+          <w:szCs w:val="23"/>
+        </w:rPr>
+        <w:t>Domain:</w:t>
+      </w:r>
+      <w:r>
+        <w:rPr>
+          <w:sz w:val="23"/>
+          <w:szCs w:val="23"/>
+        </w:rPr>
+        <w:t xml:space="preserve"> </w:t>
+      </w:r>
+      <w:r>
+        <w:rPr>
+          <w:sz w:val="23"/>
+          <w:szCs w:val="23"/>
+        </w:rPr>
+        <w:t>Partner</w:t>
+      </w:r>
+      <w:r>
+        <w:rPr>
+          <w:sz w:val="23"/>
+          <w:szCs w:val="23"/>
+        </w:rPr>
+        <w:t xml:space="preserve"> and Service Request Management</w:t>
+      </w:r>
+    </w:p>
+    <w:p>
+      <w:pPr>
+        <w:spacing w:line="276" w:lineRule="auto"/>
+        <w:ind w:left="142"/>
+        <w:rPr>
+          <w:sz w:val="23"/>
+          <w:szCs w:val="23"/>
+        </w:rPr>
+      </w:pPr>
+      <w:r>
+        <w:rPr>
+          <w:sz w:val="23"/>
+          <w:szCs w:val="23"/>
+        </w:rPr>
+        <w:t xml:space="preserve">Duration: Dec 2012 to </w:t>
+      </w:r>
+      <w:r>
+        <w:rPr>
+          <w:sz w:val="23"/>
+          <w:szCs w:val="23"/>
+        </w:rPr>
+        <w:t>Jul</w:t>
+      </w:r>
+      <w:r>
+        <w:rPr>
+          <w:sz w:val="23"/>
+          <w:szCs w:val="23"/>
+        </w:rPr>
+        <w:t xml:space="preserve"> 2013</w:t>
+      </w:r>
+    </w:p>
+    <w:p>
+      <w:pPr>
+        <w:spacing w:before="240" w:line="276" w:lineRule="auto"/>
+        <w:ind w:left="142" w:firstLine="567"/>
+        <w:jc w:val="both"/>
+        <w:rPr>
+          <w:sz w:val="23"/>
+          <w:szCs w:val="23"/>
+        </w:rPr>
+      </w:pPr>
+      <w:r>
+        <w:rPr>
+          <w:sz w:val="23"/>
+          <w:szCs w:val="23"/>
+        </w:rPr>
+        <w:t>IM Link is an online professional services network that makes it easier for Ingram Micro's channel partners in North America to collaborate and in-source technology services from a select community of IT service providers. Channel partners gain simple access to the specialized technical resources needed to fill any of the service needs of their customers by extending geographic and technical reach, adding flexibility for the management of their benches, and increasing profitability and revenue through the diversification of their product and service portfolios.</w:t>
       </w:r>
     </w:p>
     <w:p>
@@ -3696,127 +4502,53 @@
       </w:pPr>
       <w:r>
         <w:rPr>
-          <w:b/>
-          <w:sz w:val="23"/>
-          <w:szCs w:val="23"/>
-        </w:rPr>
-        <w:t>Environment</w:t>
-      </w:r>
-      <w:r>
-        <w:rPr>
-          <w:sz w:val="23"/>
-          <w:szCs w:val="23"/>
-        </w:rPr>
-        <w:t>: Java/J2EE, Spring, Web Services, Hibernate,</w:t>
-      </w:r>
-      <w:r>
-        <w:rPr>
-          <w:sz w:val="23"/>
-          <w:szCs w:val="23"/>
-        </w:rPr>
-        <w:t xml:space="preserve"> Memcached, </w:t>
-      </w:r>
-      <w:r>
-        <w:rPr>
-          <w:sz w:val="23"/>
-          <w:szCs w:val="23"/>
-        </w:rPr>
-        <w:t>JQuery, Highcharts, JAXB, MySQL.</w:t>
-      </w:r>
-    </w:p>
-    <w:p>
-      <w:pPr>
-        <w:spacing w:before="240" w:line="360" w:lineRule="auto"/>
-        <w:ind w:left="142"/>
-        <w:rPr>
-          <w:b/>
-          <w:sz w:val="23"/>
-          <w:szCs w:val="23"/>
-        </w:rPr>
-      </w:pPr>
-      <w:r>
-        <w:rPr>
-          <w:sz w:val="23"/>
-          <w:szCs w:val="23"/>
-        </w:rPr>
-        <w:t xml:space="preserve">Project: </w:t>
-      </w:r>
-      <w:r>
-        <w:rPr>
-          <w:b/>
-          <w:sz w:val="23"/>
-          <w:szCs w:val="23"/>
-        </w:rPr>
-        <w:t>IM Link (Ingram Micro Link)</w:t>
-      </w:r>
-    </w:p>
-    <w:p>
-      <w:pPr>
-        <w:spacing w:line="276" w:lineRule="auto"/>
-        <w:ind w:left="142"/>
-        <w:rPr>
-          <w:sz w:val="23"/>
-          <w:szCs w:val="23"/>
-        </w:rPr>
-      </w:pPr>
-      <w:r>
-        <w:rPr>
-          <w:sz w:val="23"/>
-          <w:szCs w:val="23"/>
-        </w:rPr>
-        <w:t>Domain:</w:t>
-      </w:r>
-      <w:r>
-        <w:rPr>
-          <w:sz w:val="23"/>
-          <w:szCs w:val="23"/>
-        </w:rPr>
-        <w:t xml:space="preserve"> </w:t>
-      </w:r>
-      <w:r>
-        <w:rPr>
-          <w:sz w:val="23"/>
-          <w:szCs w:val="23"/>
-        </w:rPr>
-        <w:t>Partner</w:t>
-      </w:r>
-      <w:r>
-        <w:rPr>
-          <w:sz w:val="23"/>
-          <w:szCs w:val="23"/>
-        </w:rPr>
-        <w:t xml:space="preserve"> and Service Request Management.</w:t>
-      </w:r>
-    </w:p>
-    <w:p>
-      <w:pPr>
-        <w:spacing w:line="276" w:lineRule="auto"/>
-        <w:ind w:left="142"/>
-        <w:rPr>
-          <w:sz w:val="23"/>
-          <w:szCs w:val="23"/>
-        </w:rPr>
-      </w:pPr>
-      <w:r>
-        <w:rPr>
-          <w:sz w:val="23"/>
-          <w:szCs w:val="23"/>
-        </w:rPr>
-        <w:t xml:space="preserve">Duration: Dec 2012 to </w:t>
-      </w:r>
-      <w:r>
-        <w:rPr>
-          <w:sz w:val="23"/>
-          <w:szCs w:val="23"/>
-        </w:rPr>
-        <w:t>Jul</w:t>
-      </w:r>
-      <w:r>
-        <w:rPr>
-          <w:sz w:val="23"/>
-          <w:szCs w:val="23"/>
-        </w:rPr>
-        <w:t xml:space="preserve"> 2013</w:t>
+          <w:sz w:val="23"/>
+          <w:szCs w:val="23"/>
+        </w:rPr>
+        <w:lastRenderedPageBreak/>
+        <w:t xml:space="preserve">Dealt </w:t>
+      </w:r>
+      <w:r>
+        <w:rPr>
+          <w:sz w:val="23"/>
+          <w:szCs w:val="23"/>
+        </w:rPr>
+        <w:t>Modules:</w:t>
+      </w:r>
+      <w:r>
+        <w:rPr>
+          <w:sz w:val="23"/>
+          <w:szCs w:val="23"/>
+        </w:rPr>
+        <w:t xml:space="preserve"> Partner Management, Service Request Management, Billing Module, Reports, Pre-Launch Emai</w:t>
+      </w:r>
+      <w:r>
+        <w:rPr>
+          <w:sz w:val="23"/>
+          <w:szCs w:val="23"/>
+        </w:rPr>
+        <w:t>ls</w:t>
+      </w:r>
+      <w:r>
+        <w:rPr>
+          <w:sz w:val="23"/>
+          <w:szCs w:val="23"/>
+        </w:rPr>
+        <w:t>,</w:t>
+      </w:r>
+      <w:r>
+        <w:rPr>
+          <w:sz w:val="23"/>
+          <w:szCs w:val="23"/>
+        </w:rPr>
+        <w:t xml:space="preserve"> and</w:t>
+      </w:r>
+      <w:r>
+        <w:rPr>
+          <w:sz w:val="23"/>
+          <w:szCs w:val="23"/>
+        </w:rPr>
+        <w:t xml:space="preserve"> Migration Module</w:t>
       </w:r>
       <w:r>
         <w:rPr>
@@ -3824,24 +4556,6 @@
           <w:szCs w:val="23"/>
         </w:rPr>
         <w:t>.</w:t>
-      </w:r>
-    </w:p>
-    <w:p>
-      <w:pPr>
-        <w:spacing w:line="276" w:lineRule="auto"/>
-        <w:ind w:left="142" w:firstLine="567"/>
-        <w:jc w:val="both"/>
-        <w:rPr>
-          <w:sz w:val="23"/>
-          <w:szCs w:val="23"/>
-        </w:rPr>
-      </w:pPr>
-      <w:r>
-        <w:rPr>
-          <w:sz w:val="23"/>
-          <w:szCs w:val="23"/>
-        </w:rPr>
-        <w:t>IM Link is an online professional services network that makes it easier for Ingram Micro's channel partners in North America to collaborate and in-source technology services from a select community of IT service providers. Channel partners gain simple access to the specialized technical resources needed to fill any of the service needs of their customers by extending geographic and technical reach, adding flexibility for the management of their own benches, and increasing profitability and revenue through the diversification of their product and service portfolios.</w:t>
       </w:r>
     </w:p>
     <w:p>
@@ -3855,47 +4569,80 @@
       </w:pPr>
       <w:r>
         <w:rPr>
-          <w:b/>
-          <w:sz w:val="23"/>
-          <w:szCs w:val="23"/>
-        </w:rPr>
-        <w:t xml:space="preserve">Dealt </w:t>
-      </w:r>
-      <w:r>
-        <w:rPr>
-          <w:b/>
-          <w:sz w:val="23"/>
-          <w:szCs w:val="23"/>
-        </w:rPr>
-        <w:t>Modules</w:t>
-      </w:r>
-      <w:r>
-        <w:rPr>
-          <w:sz w:val="23"/>
-          <w:szCs w:val="23"/>
-        </w:rPr>
-        <w:t>:</w:t>
-      </w:r>
-      <w:r>
-        <w:rPr>
-          <w:sz w:val="23"/>
-          <w:szCs w:val="23"/>
-        </w:rPr>
-        <w:t xml:space="preserve"> Partner Management Module, Service Request Management Module, Billing Module, Reports, Pre-Launch Emai</w:t>
-      </w:r>
-      <w:r>
-        <w:rPr>
-          <w:sz w:val="23"/>
-          <w:szCs w:val="23"/>
-        </w:rPr>
-        <w:t>ls and</w:t>
-      </w:r>
-      <w:r>
-        <w:rPr>
-          <w:sz w:val="23"/>
-          <w:szCs w:val="23"/>
-        </w:rPr>
-        <w:t xml:space="preserve"> Migration Module</w:t>
+          <w:sz w:val="23"/>
+          <w:szCs w:val="23"/>
+        </w:rPr>
+        <w:t>Environment: Java/J2EE, Spring</w:t>
+      </w:r>
+      <w:r>
+        <w:rPr>
+          <w:sz w:val="23"/>
+          <w:szCs w:val="23"/>
+        </w:rPr>
+        <w:t>, Web</w:t>
+      </w:r>
+      <w:r>
+        <w:rPr>
+          <w:sz w:val="23"/>
+          <w:szCs w:val="23"/>
+        </w:rPr>
+        <w:t xml:space="preserve"> Services, Hibernate,</w:t>
+      </w:r>
+      <w:r>
+        <w:rPr>
+          <w:sz w:val="23"/>
+          <w:szCs w:val="23"/>
+        </w:rPr>
+        <w:t xml:space="preserve"> Memcached, </w:t>
+      </w:r>
+      <w:r>
+        <w:rPr>
+          <w:sz w:val="23"/>
+          <w:szCs w:val="23"/>
+        </w:rPr>
+        <w:t>JQ</w:t>
+      </w:r>
+      <w:r>
+        <w:rPr>
+          <w:sz w:val="23"/>
+          <w:szCs w:val="23"/>
+        </w:rPr>
+        <w:t>uery, Elasticsearch</w:t>
+      </w:r>
+      <w:r>
+        <w:rPr>
+          <w:sz w:val="23"/>
+          <w:szCs w:val="23"/>
+        </w:rPr>
+        <w:t xml:space="preserve">, </w:t>
+      </w:r>
+      <w:r>
+        <w:rPr>
+          <w:sz w:val="23"/>
+          <w:szCs w:val="23"/>
+        </w:rPr>
+        <w:t xml:space="preserve">Quartz jobs, </w:t>
+      </w:r>
+      <w:r>
+        <w:rPr>
+          <w:sz w:val="23"/>
+          <w:szCs w:val="23"/>
+        </w:rPr>
+        <w:t>FTP Utils</w:t>
+      </w:r>
+      <w:r>
+        <w:rPr>
+          <w:sz w:val="23"/>
+          <w:szCs w:val="23"/>
+        </w:rPr>
+        <w:t xml:space="preserve"> and </w:t>
+      </w:r>
+      <w:r>
+        <w:rPr>
+          <w:sz w:val="23"/>
+          <w:szCs w:val="23"/>
+        </w:rPr>
+        <w:t>MySQL</w:t>
       </w:r>
       <w:r>
         <w:rPr>
@@ -3914,118 +4661,6 @@
           <w:szCs w:val="23"/>
         </w:rPr>
       </w:pPr>
-      <w:r>
-        <w:rPr>
-          <w:b/>
-          <w:sz w:val="23"/>
-          <w:szCs w:val="23"/>
-        </w:rPr>
-        <w:t>Environment</w:t>
-      </w:r>
-      <w:r>
-        <w:rPr>
-          <w:sz w:val="23"/>
-          <w:szCs w:val="23"/>
-        </w:rPr>
-        <w:t>: Java/J2EE, Spring</w:t>
-      </w:r>
-      <w:r>
-        <w:rPr>
-          <w:sz w:val="23"/>
-          <w:szCs w:val="23"/>
-        </w:rPr>
-        <w:t>, Web Services, Hibernate,</w:t>
-      </w:r>
-      <w:r>
-        <w:rPr>
-          <w:sz w:val="23"/>
-          <w:szCs w:val="23"/>
-        </w:rPr>
-        <w:t xml:space="preserve"> Memcached, </w:t>
-      </w:r>
-      <w:r>
-        <w:rPr>
-          <w:sz w:val="23"/>
-          <w:szCs w:val="23"/>
-        </w:rPr>
-        <w:t>JQ</w:t>
-      </w:r>
-      <w:r>
-        <w:rPr>
-          <w:sz w:val="23"/>
-          <w:szCs w:val="23"/>
-        </w:rPr>
-        <w:t>uery, Elasticsearch</w:t>
-      </w:r>
-      <w:r>
-        <w:rPr>
-          <w:sz w:val="23"/>
-          <w:szCs w:val="23"/>
-        </w:rPr>
-        <w:t xml:space="preserve">, </w:t>
-      </w:r>
-      <w:r>
-        <w:rPr>
-          <w:sz w:val="23"/>
-          <w:szCs w:val="23"/>
-        </w:rPr>
-        <w:t xml:space="preserve">Quartz jobs, </w:t>
-      </w:r>
-      <w:r>
-        <w:rPr>
-          <w:sz w:val="23"/>
-          <w:szCs w:val="23"/>
-        </w:rPr>
-        <w:t>FTP Utils</w:t>
-      </w:r>
-      <w:r>
-        <w:rPr>
-          <w:sz w:val="23"/>
-          <w:szCs w:val="23"/>
-        </w:rPr>
-        <w:t xml:space="preserve"> and </w:t>
-      </w:r>
-      <w:r>
-        <w:rPr>
-          <w:sz w:val="23"/>
-          <w:szCs w:val="23"/>
-        </w:rPr>
-        <w:t>MySQL</w:t>
-      </w:r>
-      <w:r>
-        <w:rPr>
-          <w:sz w:val="23"/>
-          <w:szCs w:val="23"/>
-        </w:rPr>
-        <w:t>.</w:t>
-      </w:r>
-    </w:p>
-    <w:p>
-      <w:pPr>
-        <w:spacing w:before="160" w:line="276" w:lineRule="auto"/>
-        <w:ind w:left="142"/>
-        <w:rPr>
-          <w:sz w:val="23"/>
-          <w:szCs w:val="23"/>
-        </w:rPr>
-      </w:pPr>
-    </w:p>
-    <w:p>
-      <w:pPr>
-        <w:suppressAutoHyphens w:val="0"/>
-        <w:spacing w:after="160" w:line="259" w:lineRule="auto"/>
-        <w:rPr>
-          <w:noProof/>
-          <w:lang w:val="en-IN" w:eastAsia="en-IN"/>
-        </w:rPr>
-      </w:pPr>
-      <w:r>
-        <w:rPr>
-          <w:noProof/>
-          <w:lang w:val="en-IN" w:eastAsia="en-IN"/>
-        </w:rPr>
-        <w:br w:type="page"/>
-      </w:r>
     </w:p>
     <w:p>
       <w:pPr>
@@ -4260,7 +4895,7 @@
           <w:sz w:val="23"/>
           <w:szCs w:val="23"/>
         </w:rPr>
-        <w:t xml:space="preserve"> July, 1991</w:t>
+        <w:t xml:space="preserve"> July 1991</w:t>
       </w:r>
     </w:p>
     <w:p>
@@ -4362,7 +4997,21 @@
           <w:sz w:val="23"/>
           <w:szCs w:val="23"/>
         </w:rPr>
-        <w:t>English, Hindi, Telugu and Marathi</w:t>
+        <w:t>English, Hindi, Telugu</w:t>
+      </w:r>
+      <w:r>
+        <w:rPr>
+          <w:sz w:val="23"/>
+          <w:szCs w:val="23"/>
+        </w:rPr>
+        <w:t>,</w:t>
+      </w:r>
+      <w:r>
+        <w:rPr>
+          <w:sz w:val="23"/>
+          <w:szCs w:val="23"/>
+        </w:rPr>
+        <w:t xml:space="preserve"> and Marathi</w:t>
       </w:r>
     </w:p>
     <w:p>
@@ -4572,14 +5221,14 @@
 
 <file path=word/endnotes.xml><?xml version="1.0" encoding="utf-8"?>
 <w:endnotes xmlns:ve="http://schemas.openxmlformats.org/markup-compatibility/2006" xmlns:o="urn:schemas-microsoft-com:office:office" xmlns:r="http://schemas.openxmlformats.org/officeDocument/2006/relationships" xmlns:m="http://schemas.openxmlformats.org/officeDocument/2006/math" xmlns:v="urn:schemas-microsoft-com:vml" xmlns:wp="http://schemas.openxmlformats.org/drawingml/2006/wordprocessingDrawing" xmlns:w10="urn:schemas-microsoft-com:office:word" xmlns:w="http://schemas.openxmlformats.org/wordprocessingml/2006/main" xmlns:wne="http://schemas.microsoft.com/office/word/2006/wordml">
-  <w:endnote w:type="separator" w:id="-1">
+  <w:endnote w:type="separator" w:id="0">
     <w:p>
       <w:r>
         <w:separator/>
       </w:r>
     </w:p>
   </w:endnote>
-  <w:endnote w:type="continuationSeparator" w:id="0">
+  <w:endnote w:type="continuationSeparator" w:id="1">
     <w:p>
       <w:r>
         <w:continuationSeparator/>
@@ -4591,14 +5240,14 @@
 
 <file path=word/footnotes.xml><?xml version="1.0" encoding="utf-8"?>
 <w:footnotes xmlns:ve="http://schemas.openxmlformats.org/markup-compatibility/2006" xmlns:o="urn:schemas-microsoft-com:office:office" xmlns:r="http://schemas.openxmlformats.org/officeDocument/2006/relationships" xmlns:m="http://schemas.openxmlformats.org/officeDocument/2006/math" xmlns:v="urn:schemas-microsoft-com:vml" xmlns:wp="http://schemas.openxmlformats.org/drawingml/2006/wordprocessingDrawing" xmlns:w10="urn:schemas-microsoft-com:office:word" xmlns:w="http://schemas.openxmlformats.org/wordprocessingml/2006/main" xmlns:wne="http://schemas.microsoft.com/office/word/2006/wordml">
-  <w:footnote w:type="separator" w:id="-1">
+  <w:footnote w:type="separator" w:id="0">
     <w:p>
       <w:r>
         <w:separator/>
       </w:r>
     </w:p>
   </w:footnote>
-  <w:footnote w:type="continuationSeparator" w:id="0">
+  <w:footnote w:type="continuationSeparator" w:id="1">
     <w:p>
       <w:r>
         <w:continuationSeparator/>

</xml_diff>